<commit_message>
cập nhật bảng backlogs
</commit_message>
<xml_diff>
--- a/Backlogs.docx
+++ b/Backlogs.docx
@@ -1,6 +1,6 @@
 
 <file path=word/document.xml><?xml version="1.0" encoding="utf-8"?>
-<w:document xmlns:wpc="http://schemas.microsoft.com/office/word/2010/wordprocessingCanvas" xmlns:cx="http://schemas.microsoft.com/office/drawing/2014/chartex" xmlns:cx1="http://schemas.microsoft.com/office/drawing/2015/9/8/chartex" xmlns:cx2="http://schemas.microsoft.com/office/drawing/2015/10/21/chartex" xmlns:cx3="http://schemas.microsoft.com/office/drawing/2016/5/9/chartex" xmlns:cx4="http://schemas.microsoft.com/office/drawing/2016/5/10/chartex" xmlns:cx5="http://schemas.microsoft.com/office/drawing/2016/5/11/chartex" xmlns:cx6="http://schemas.microsoft.com/office/drawing/2016/5/12/chartex" xmlns:cx7="http://schemas.microsoft.com/office/drawing/2016/5/13/chartex" xmlns:cx8="http://schemas.microsoft.com/office/drawing/2016/5/14/chartex" xmlns:mc="http://schemas.openxmlformats.org/markup-compatibility/2006" xmlns:aink="http://schemas.microsoft.com/office/drawing/2016/ink" xmlns:am3d="http://schemas.microsoft.com/office/drawing/2017/model3d" xmlns:o="urn:schemas-microsoft-com:office:office" xmlns:oel="http://schemas.microsoft.com/office/2019/extlst" xmlns:r="http://schemas.openxmlformats.org/officeDocument/2006/relationships" xmlns:m="http://schemas.openxmlformats.org/officeDocument/2006/math" xmlns:v="urn:schemas-microsoft-com:vml" xmlns:wp14="http://schemas.microsoft.com/office/word/2010/wordprocessingDrawing" xmlns:wp="http://schemas.openxmlformats.org/drawingml/2006/wordprocessingDrawing" xmlns:w10="urn:schemas-microsoft-com:office:word" xmlns:w="http://schemas.openxmlformats.org/wordprocessingml/2006/main" xmlns:w14="http://schemas.microsoft.com/office/word/2010/wordml" xmlns:w15="http://schemas.microsoft.com/office/word/2012/wordml" xmlns:w16cex="http://schemas.microsoft.com/office/word/2018/wordml/cex" xmlns:w16cid="http://schemas.microsoft.com/office/word/2016/wordml/cid" xmlns:w16="http://schemas.microsoft.com/office/word/2018/wordml" xmlns:w16sdtdh="http://schemas.microsoft.com/office/word/2020/wordml/sdtdatahash" xmlns:w16se="http://schemas.microsoft.com/office/word/2015/wordml/symex" xmlns:wpg="http://schemas.microsoft.com/office/word/2010/wordprocessingGroup" xmlns:wpi="http://schemas.microsoft.com/office/word/2010/wordprocessingInk" xmlns:wne="http://schemas.microsoft.com/office/word/2006/wordml" xmlns:wps="http://schemas.microsoft.com/office/word/2010/wordprocessingShape" mc:Ignorable="w14 w15 w16se w16cid w16 w16cex w16sdtdh wp14">
+<w:document xmlns:wpc="http://schemas.microsoft.com/office/word/2010/wordprocessingCanvas" xmlns:cx="http://schemas.microsoft.com/office/drawing/2014/chartex" xmlns:cx1="http://schemas.microsoft.com/office/drawing/2015/9/8/chartex" xmlns:cx2="http://schemas.microsoft.com/office/drawing/2015/10/21/chartex" xmlns:cx3="http://schemas.microsoft.com/office/drawing/2016/5/9/chartex" xmlns:cx4="http://schemas.microsoft.com/office/drawing/2016/5/10/chartex" xmlns:cx5="http://schemas.microsoft.com/office/drawing/2016/5/11/chartex" xmlns:cx6="http://schemas.microsoft.com/office/drawing/2016/5/12/chartex" xmlns:cx7="http://schemas.microsoft.com/office/drawing/2016/5/13/chartex" xmlns:cx8="http://schemas.microsoft.com/office/drawing/2016/5/14/chartex" xmlns:mc="http://schemas.openxmlformats.org/markup-compatibility/2006" xmlns:aink="http://schemas.microsoft.com/office/drawing/2016/ink" xmlns:am3d="http://schemas.microsoft.com/office/drawing/2017/model3d" xmlns:o="urn:schemas-microsoft-com:office:office" xmlns:oel="http://schemas.microsoft.com/office/2019/extlst" xmlns:r="http://schemas.openxmlformats.org/officeDocument/2006/relationships" xmlns:m="http://schemas.openxmlformats.org/officeDocument/2006/math" xmlns:v="urn:schemas-microsoft-com:vml" xmlns:wp14="http://schemas.microsoft.com/office/word/2010/wordprocessingDrawing" xmlns:wp="http://schemas.openxmlformats.org/drawingml/2006/wordprocessingDrawing" xmlns:w10="urn:schemas-microsoft-com:office:word" xmlns:w="http://schemas.openxmlformats.org/wordprocessingml/2006/main" xmlns:w14="http://schemas.microsoft.com/office/word/2010/wordml" xmlns:w15="http://schemas.microsoft.com/office/word/2012/wordml" xmlns:w16cex="http://schemas.microsoft.com/office/word/2018/wordml/cex" xmlns:w16cid="http://schemas.microsoft.com/office/word/2016/wordml/cid" xmlns:w16="http://schemas.microsoft.com/office/word/2018/wordml" xmlns:w16du="http://schemas.microsoft.com/office/word/2023/wordml/word16du" xmlns:w16sdtdh="http://schemas.microsoft.com/office/word/2020/wordml/sdtdatahash" xmlns:w16se="http://schemas.microsoft.com/office/word/2015/wordml/symex" xmlns:wpg="http://schemas.microsoft.com/office/word/2010/wordprocessingGroup" xmlns:wpi="http://schemas.microsoft.com/office/word/2010/wordprocessingInk" xmlns:wne="http://schemas.microsoft.com/office/word/2006/wordml" xmlns:wps="http://schemas.microsoft.com/office/word/2010/wordprocessingShape" mc:Ignorable="w14 w15 w16se w16cid w16 w16cex w16sdtdh w16du wp14">
   <w:body>
     <w:p>
       <w:pPr>
@@ -1258,25 +1258,7 @@
                 <w:szCs w:val="28"/>
                 <w:shd w:val="clear" w:color="auto" w:fill="FFFFFF"/>
               </w:rPr>
-              <w:t xml:space="preserve">: </w:t>
-            </w:r>
-            <w:r>
-              <w:rPr>
-                <w:rFonts w:cs="Times New Roman"/>
-                <w:color w:val="0D0D0D"/>
-                <w:szCs w:val="28"/>
-                <w:shd w:val="clear" w:color="auto" w:fill="FFFFFF"/>
-              </w:rPr>
-              <w:t>Hoàn thành giao diện cơ bản cho Đăng nhập/Đăng ký và trang Tin tức. Xây dựng cơ sở hạ tầng back-end để xử lý đăng nhập/đăng ký và lấy dữ liệu tin tức</w:t>
-            </w:r>
-            <w:r>
-              <w:rPr>
-                <w:rFonts w:cs="Times New Roman"/>
-                <w:color w:val="0D0D0D"/>
-                <w:szCs w:val="28"/>
-                <w:shd w:val="clear" w:color="auto" w:fill="FFFFFF"/>
-              </w:rPr>
-              <w:t>.</w:t>
+              <w:t>: Hoàn thành giao diện cơ bản cho Đăng nhập/Đăng ký và trang Tin tức. Xây dựng cơ sở hạ tầng back-end để xử lý đăng nhập/đăng ký và lấy dữ liệu tin tức.</w:t>
             </w:r>
           </w:p>
         </w:tc>
@@ -1385,25 +1367,7 @@
                 <w:szCs w:val="28"/>
                 <w:shd w:val="clear" w:color="auto" w:fill="FFFFFF"/>
               </w:rPr>
-              <w:t xml:space="preserve">: </w:t>
-            </w:r>
-            <w:r>
-              <w:rPr>
-                <w:rFonts w:cs="Times New Roman"/>
-                <w:color w:val="0D0D0D"/>
-                <w:szCs w:val="28"/>
-                <w:shd w:val="clear" w:color="auto" w:fill="FFFFFF"/>
-              </w:rPr>
-              <w:t>Hoàn thành giao diện cho chức năng Đăng ký thực tập cho Sinh viên và quản lý thực tập cho Giáo viên và Admin. Xây dựng các API để xử lý việc đăng ký thực tập và quản lý</w:t>
-            </w:r>
-            <w:r>
-              <w:rPr>
-                <w:rFonts w:cs="Times New Roman"/>
-                <w:color w:val="0D0D0D"/>
-                <w:szCs w:val="28"/>
-                <w:shd w:val="clear" w:color="auto" w:fill="FFFFFF"/>
-              </w:rPr>
-              <w:t>.</w:t>
+              <w:t>: Hoàn thành giao diện cho chức năng Đăng ký thực tập cho Sinh viên và quản lý thực tập cho Giáo viên và Admin. Xây dựng các API để xử lý việc đăng ký thực tập và quản lý.</w:t>
             </w:r>
           </w:p>
         </w:tc>
@@ -1522,16 +1486,7 @@
                 <w:szCs w:val="28"/>
                 <w:shd w:val="clear" w:color="auto" w:fill="FFFFFF"/>
               </w:rPr>
-              <w:t xml:space="preserve">: </w:t>
-            </w:r>
-            <w:r>
-              <w:rPr>
-                <w:rFonts w:cs="Times New Roman"/>
-                <w:color w:val="0D0D0D"/>
-                <w:szCs w:val="28"/>
-                <w:shd w:val="clear" w:color="auto" w:fill="FFFFFF"/>
-              </w:rPr>
-              <w:t>Tích hợp các chức năng đã hoàn thành vào giao diện tổng thể và tối ưu hóa trải nghiệm người dùng. Kiểm tra và fix bugs.</w:t>
+              <w:t>: Tích hợp các chức năng đã hoàn thành vào giao diện tổng thể và tối ưu hóa trải nghiệm người dùng. Kiểm tra và fix bugs.</w:t>
             </w:r>
           </w:p>
         </w:tc>
@@ -1640,16 +1595,7 @@
                 <w:szCs w:val="28"/>
                 <w:shd w:val="clear" w:color="auto" w:fill="FFFFFF"/>
               </w:rPr>
-              <w:t xml:space="preserve">: </w:t>
-            </w:r>
-            <w:r>
-              <w:rPr>
-                <w:rFonts w:cs="Times New Roman"/>
-                <w:color w:val="0D0D0D"/>
-                <w:szCs w:val="28"/>
-                <w:shd w:val="clear" w:color="auto" w:fill="FFFFFF"/>
-              </w:rPr>
-              <w:t>Kiểm tra và fix bugs cuối cùng trên toàn bộ ứng dụng. Triển khai ứng dụng lên môi trường sản phẩm.</w:t>
+              <w:t>: Kiểm tra và fix bugs cuối cùng trên toàn bộ ứng dụng. Triển khai ứng dụng lên môi trường sản phẩm.</w:t>
             </w:r>
           </w:p>
         </w:tc>
@@ -1890,18 +1836,7 @@
                 <w:bdr w:val="single" w:sz="2" w:space="0" w:color="E3E3E3" w:frame="1"/>
                 <w:shd w:val="clear" w:color="auto" w:fill="FFFFFF"/>
               </w:rPr>
-              <w:t>Front-end</w:t>
-            </w:r>
-            <w:r>
-              <w:rPr>
-                <w:rStyle w:val="Strong"/>
-                <w:rFonts w:cs="Times New Roman"/>
-                <w:color w:val="0D0D0D"/>
-                <w:szCs w:val="28"/>
-                <w:bdr w:val="single" w:sz="2" w:space="0" w:color="E3E3E3" w:frame="1"/>
-                <w:shd w:val="clear" w:color="auto" w:fill="FFFFFF"/>
-              </w:rPr>
-              <w:t>:</w:t>
+              <w:t>Front-end:</w:t>
             </w:r>
             <w:r>
               <w:rPr>
@@ -9708,7 +9643,27 @@
                 <w:szCs w:val="28"/>
                 <w14:ligatures w14:val="none"/>
               </w:rPr>
-              <w:t>20/05/2024</w:t>
+              <w:t>2</w:t>
+            </w:r>
+            <w:r>
+              <w:rPr>
+                <w:rFonts w:eastAsia="Times New Roman" w:cs="Times New Roman"/>
+                <w:color w:val="0D0D0D"/>
+                <w:kern w:val="0"/>
+                <w:szCs w:val="28"/>
+                <w14:ligatures w14:val="none"/>
+              </w:rPr>
+              <w:t>2</w:t>
+            </w:r>
+            <w:r>
+              <w:rPr>
+                <w:rFonts w:eastAsia="Times New Roman" w:cs="Times New Roman"/>
+                <w:color w:val="0D0D0D"/>
+                <w:kern w:val="0"/>
+                <w:szCs w:val="28"/>
+                <w14:ligatures w14:val="none"/>
+              </w:rPr>
+              <w:t>/05/2024</w:t>
             </w:r>
           </w:p>
         </w:tc>
@@ -9965,7 +9920,27 @@
                 <w:szCs w:val="28"/>
                 <w14:ligatures w14:val="none"/>
               </w:rPr>
-              <w:t>20/05/2024</w:t>
+              <w:t>2</w:t>
+            </w:r>
+            <w:r>
+              <w:rPr>
+                <w:rFonts w:eastAsia="Times New Roman" w:cs="Times New Roman"/>
+                <w:color w:val="0D0D0D"/>
+                <w:kern w:val="0"/>
+                <w:szCs w:val="28"/>
+                <w14:ligatures w14:val="none"/>
+              </w:rPr>
+              <w:t>2</w:t>
+            </w:r>
+            <w:r>
+              <w:rPr>
+                <w:rFonts w:eastAsia="Times New Roman" w:cs="Times New Roman"/>
+                <w:color w:val="0D0D0D"/>
+                <w:kern w:val="0"/>
+                <w:szCs w:val="28"/>
+                <w14:ligatures w14:val="none"/>
+              </w:rPr>
+              <w:t>/05/2024</w:t>
             </w:r>
           </w:p>
         </w:tc>
@@ -10222,7 +10197,27 @@
                 <w:szCs w:val="28"/>
                 <w14:ligatures w14:val="none"/>
               </w:rPr>
-              <w:t>20/05/2024</w:t>
+              <w:t>2</w:t>
+            </w:r>
+            <w:r>
+              <w:rPr>
+                <w:rFonts w:eastAsia="Times New Roman" w:cs="Times New Roman"/>
+                <w:color w:val="0D0D0D"/>
+                <w:kern w:val="0"/>
+                <w:szCs w:val="28"/>
+                <w14:ligatures w14:val="none"/>
+              </w:rPr>
+              <w:t>2</w:t>
+            </w:r>
+            <w:r>
+              <w:rPr>
+                <w:rFonts w:eastAsia="Times New Roman" w:cs="Times New Roman"/>
+                <w:color w:val="0D0D0D"/>
+                <w:kern w:val="0"/>
+                <w:szCs w:val="28"/>
+                <w14:ligatures w14:val="none"/>
+              </w:rPr>
+              <w:t>/05/2024</w:t>
             </w:r>
           </w:p>
         </w:tc>
@@ -10479,7 +10474,27 @@
                 <w:szCs w:val="28"/>
                 <w14:ligatures w14:val="none"/>
               </w:rPr>
-              <w:t>20/05/2024</w:t>
+              <w:t>2</w:t>
+            </w:r>
+            <w:r>
+              <w:rPr>
+                <w:rFonts w:eastAsia="Times New Roman" w:cs="Times New Roman"/>
+                <w:color w:val="0D0D0D"/>
+                <w:kern w:val="0"/>
+                <w:szCs w:val="28"/>
+                <w14:ligatures w14:val="none"/>
+              </w:rPr>
+              <w:t>2</w:t>
+            </w:r>
+            <w:r>
+              <w:rPr>
+                <w:rFonts w:eastAsia="Times New Roman" w:cs="Times New Roman"/>
+                <w:color w:val="0D0D0D"/>
+                <w:kern w:val="0"/>
+                <w:szCs w:val="28"/>
+                <w14:ligatures w14:val="none"/>
+              </w:rPr>
+              <w:t>/05/2024</w:t>
             </w:r>
           </w:p>
         </w:tc>
@@ -10736,7 +10751,27 @@
                 <w:szCs w:val="28"/>
                 <w14:ligatures w14:val="none"/>
               </w:rPr>
-              <w:t>20/05/2024</w:t>
+              <w:t>2</w:t>
+            </w:r>
+            <w:r>
+              <w:rPr>
+                <w:rFonts w:eastAsia="Times New Roman" w:cs="Times New Roman"/>
+                <w:color w:val="0D0D0D"/>
+                <w:kern w:val="0"/>
+                <w:szCs w:val="28"/>
+                <w14:ligatures w14:val="none"/>
+              </w:rPr>
+              <w:t>2</w:t>
+            </w:r>
+            <w:r>
+              <w:rPr>
+                <w:rFonts w:eastAsia="Times New Roman" w:cs="Times New Roman"/>
+                <w:color w:val="0D0D0D"/>
+                <w:kern w:val="0"/>
+                <w:szCs w:val="28"/>
+                <w14:ligatures w14:val="none"/>
+              </w:rPr>
+              <w:t>/05/2024</w:t>
             </w:r>
           </w:p>
         </w:tc>
@@ -10993,7 +11028,27 @@
                 <w:szCs w:val="28"/>
                 <w14:ligatures w14:val="none"/>
               </w:rPr>
-              <w:t>20/05/2024</w:t>
+              <w:t>2</w:t>
+            </w:r>
+            <w:r>
+              <w:rPr>
+                <w:rFonts w:eastAsia="Times New Roman" w:cs="Times New Roman"/>
+                <w:color w:val="0D0D0D"/>
+                <w:kern w:val="0"/>
+                <w:szCs w:val="28"/>
+                <w14:ligatures w14:val="none"/>
+              </w:rPr>
+              <w:t>2</w:t>
+            </w:r>
+            <w:r>
+              <w:rPr>
+                <w:rFonts w:eastAsia="Times New Roman" w:cs="Times New Roman"/>
+                <w:color w:val="0D0D0D"/>
+                <w:kern w:val="0"/>
+                <w:szCs w:val="28"/>
+                <w14:ligatures w14:val="none"/>
+              </w:rPr>
+              <w:t>/05/2024</w:t>
             </w:r>
           </w:p>
         </w:tc>
@@ -11018,7 +11073,7 @@
 </file>
 
 <file path=word/numbering.xml><?xml version="1.0" encoding="utf-8"?>
-<w:numbering xmlns:wpc="http://schemas.microsoft.com/office/word/2010/wordprocessingCanvas" xmlns:cx="http://schemas.microsoft.com/office/drawing/2014/chartex" xmlns:cx1="http://schemas.microsoft.com/office/drawing/2015/9/8/chartex" xmlns:cx2="http://schemas.microsoft.com/office/drawing/2015/10/21/chartex" xmlns:cx3="http://schemas.microsoft.com/office/drawing/2016/5/9/chartex" xmlns:cx4="http://schemas.microsoft.com/office/drawing/2016/5/10/chartex" xmlns:cx5="http://schemas.microsoft.com/office/drawing/2016/5/11/chartex" xmlns:cx6="http://schemas.microsoft.com/office/drawing/2016/5/12/chartex" xmlns:cx7="http://schemas.microsoft.com/office/drawing/2016/5/13/chartex" xmlns:cx8="http://schemas.microsoft.com/office/drawing/2016/5/14/chartex" xmlns:mc="http://schemas.openxmlformats.org/markup-compatibility/2006" xmlns:aink="http://schemas.microsoft.com/office/drawing/2016/ink" xmlns:am3d="http://schemas.microsoft.com/office/drawing/2017/model3d" xmlns:o="urn:schemas-microsoft-com:office:office" xmlns:oel="http://schemas.microsoft.com/office/2019/extlst" xmlns:r="http://schemas.openxmlformats.org/officeDocument/2006/relationships" xmlns:m="http://schemas.openxmlformats.org/officeDocument/2006/math" xmlns:v="urn:schemas-microsoft-com:vml" xmlns:wp14="http://schemas.microsoft.com/office/word/2010/wordprocessingDrawing" xmlns:wp="http://schemas.openxmlformats.org/drawingml/2006/wordprocessingDrawing" xmlns:w10="urn:schemas-microsoft-com:office:word" xmlns:w="http://schemas.openxmlformats.org/wordprocessingml/2006/main" xmlns:w14="http://schemas.microsoft.com/office/word/2010/wordml" xmlns:w15="http://schemas.microsoft.com/office/word/2012/wordml" xmlns:w16cex="http://schemas.microsoft.com/office/word/2018/wordml/cex" xmlns:w16cid="http://schemas.microsoft.com/office/word/2016/wordml/cid" xmlns:w16="http://schemas.microsoft.com/office/word/2018/wordml" xmlns:w16sdtdh="http://schemas.microsoft.com/office/word/2020/wordml/sdtdatahash" xmlns:w16se="http://schemas.microsoft.com/office/word/2015/wordml/symex" xmlns:wpg="http://schemas.microsoft.com/office/word/2010/wordprocessingGroup" xmlns:wpi="http://schemas.microsoft.com/office/word/2010/wordprocessingInk" xmlns:wne="http://schemas.microsoft.com/office/word/2006/wordml" xmlns:wps="http://schemas.microsoft.com/office/word/2010/wordprocessingShape" mc:Ignorable="w14 w15 w16se w16cid w16 w16cex w16sdtdh wp14">
+<w:numbering xmlns:wpc="http://schemas.microsoft.com/office/word/2010/wordprocessingCanvas" xmlns:cx="http://schemas.microsoft.com/office/drawing/2014/chartex" xmlns:cx1="http://schemas.microsoft.com/office/drawing/2015/9/8/chartex" xmlns:cx2="http://schemas.microsoft.com/office/drawing/2015/10/21/chartex" xmlns:cx3="http://schemas.microsoft.com/office/drawing/2016/5/9/chartex" xmlns:cx4="http://schemas.microsoft.com/office/drawing/2016/5/10/chartex" xmlns:cx5="http://schemas.microsoft.com/office/drawing/2016/5/11/chartex" xmlns:cx6="http://schemas.microsoft.com/office/drawing/2016/5/12/chartex" xmlns:cx7="http://schemas.microsoft.com/office/drawing/2016/5/13/chartex" xmlns:cx8="http://schemas.microsoft.com/office/drawing/2016/5/14/chartex" xmlns:mc="http://schemas.openxmlformats.org/markup-compatibility/2006" xmlns:aink="http://schemas.microsoft.com/office/drawing/2016/ink" xmlns:am3d="http://schemas.microsoft.com/office/drawing/2017/model3d" xmlns:o="urn:schemas-microsoft-com:office:office" xmlns:oel="http://schemas.microsoft.com/office/2019/extlst" xmlns:r="http://schemas.openxmlformats.org/officeDocument/2006/relationships" xmlns:m="http://schemas.openxmlformats.org/officeDocument/2006/math" xmlns:v="urn:schemas-microsoft-com:vml" xmlns:wp14="http://schemas.microsoft.com/office/word/2010/wordprocessingDrawing" xmlns:wp="http://schemas.openxmlformats.org/drawingml/2006/wordprocessingDrawing" xmlns:w10="urn:schemas-microsoft-com:office:word" xmlns:w="http://schemas.openxmlformats.org/wordprocessingml/2006/main" xmlns:w14="http://schemas.microsoft.com/office/word/2010/wordml" xmlns:w15="http://schemas.microsoft.com/office/word/2012/wordml" xmlns:w16cex="http://schemas.microsoft.com/office/word/2018/wordml/cex" xmlns:w16cid="http://schemas.microsoft.com/office/word/2016/wordml/cid" xmlns:w16="http://schemas.microsoft.com/office/word/2018/wordml" xmlns:w16du="http://schemas.microsoft.com/office/word/2023/wordml/word16du" xmlns:w16sdtdh="http://schemas.microsoft.com/office/word/2020/wordml/sdtdatahash" xmlns:w16se="http://schemas.microsoft.com/office/word/2015/wordml/symex" xmlns:wpg="http://schemas.microsoft.com/office/word/2010/wordprocessingGroup" xmlns:wpi="http://schemas.microsoft.com/office/word/2010/wordprocessingInk" xmlns:wne="http://schemas.microsoft.com/office/word/2006/wordml" xmlns:wps="http://schemas.microsoft.com/office/word/2010/wordprocessingShape" mc:Ignorable="w14 w15 w16se w16cid w16 w16cex w16sdtdh w16du wp14">
   <w:abstractNum w:abstractNumId="0" w15:restartNumberingAfterBreak="0">
     <w:nsid w:val="3CFF3BF8"/>
     <w:multiLevelType w:val="multilevel"/>
@@ -11535,7 +11590,7 @@
 </file>
 
 <file path=word/styles.xml><?xml version="1.0" encoding="utf-8"?>
-<w:styles xmlns:mc="http://schemas.openxmlformats.org/markup-compatibility/2006" xmlns:r="http://schemas.openxmlformats.org/officeDocument/2006/relationships" xmlns:w="http://schemas.openxmlformats.org/wordprocessingml/2006/main" xmlns:w14="http://schemas.microsoft.com/office/word/2010/wordml" xmlns:w15="http://schemas.microsoft.com/office/word/2012/wordml" xmlns:w16cex="http://schemas.microsoft.com/office/word/2018/wordml/cex" xmlns:w16cid="http://schemas.microsoft.com/office/word/2016/wordml/cid" xmlns:w16="http://schemas.microsoft.com/office/word/2018/wordml" xmlns:w16sdtdh="http://schemas.microsoft.com/office/word/2020/wordml/sdtdatahash" xmlns:w16se="http://schemas.microsoft.com/office/word/2015/wordml/symex" mc:Ignorable="w14 w15 w16se w16cid w16 w16cex w16sdtdh">
+<w:styles xmlns:mc="http://schemas.openxmlformats.org/markup-compatibility/2006" xmlns:r="http://schemas.openxmlformats.org/officeDocument/2006/relationships" xmlns:w="http://schemas.openxmlformats.org/wordprocessingml/2006/main" xmlns:w14="http://schemas.microsoft.com/office/word/2010/wordml" xmlns:w15="http://schemas.microsoft.com/office/word/2012/wordml" xmlns:w16cex="http://schemas.microsoft.com/office/word/2018/wordml/cex" xmlns:w16cid="http://schemas.microsoft.com/office/word/2016/wordml/cid" xmlns:w16="http://schemas.microsoft.com/office/word/2018/wordml" xmlns:w16du="http://schemas.microsoft.com/office/word/2023/wordml/word16du" xmlns:w16sdtdh="http://schemas.microsoft.com/office/word/2020/wordml/sdtdatahash" xmlns:w16se="http://schemas.microsoft.com/office/word/2015/wordml/symex" mc:Ignorable="w14 w15 w16se w16cid w16 w16cex w16sdtdh w16du">
   <w:docDefaults>
     <w:rPrDefault>
       <w:rPr>

</xml_diff>

<commit_message>
cập nhật nội dung backlog
</commit_message>
<xml_diff>
--- a/Backlogs.docx
+++ b/Backlogs.docx
@@ -3117,11 +3117,11 @@
         <w:tblLook w:val="04A0" w:firstRow="1" w:lastRow="0" w:firstColumn="1" w:lastColumn="0" w:noHBand="0" w:noVBand="1"/>
       </w:tblPr>
       <w:tblGrid>
-        <w:gridCol w:w="407"/>
-        <w:gridCol w:w="3285"/>
-        <w:gridCol w:w="1641"/>
-        <w:gridCol w:w="1406"/>
-        <w:gridCol w:w="904"/>
+        <w:gridCol w:w="408"/>
+        <w:gridCol w:w="3475"/>
+        <w:gridCol w:w="1543"/>
+        <w:gridCol w:w="1322"/>
+        <w:gridCol w:w="895"/>
         <w:gridCol w:w="1356"/>
         <w:gridCol w:w="1381"/>
       </w:tblGrid>
@@ -5033,7 +5033,27 @@
                 <w:szCs w:val="28"/>
                 <w14:ligatures w14:val="none"/>
               </w:rPr>
-              <w:t>Xây dựng API thêm, cập nhật thông tin sinh viên</w:t>
+              <w:t>Xây dựng API thêm, cập nhật thông tin</w:t>
+            </w:r>
+            <w:r>
+              <w:rPr>
+                <w:rFonts w:eastAsia="Times New Roman" w:cs="Times New Roman"/>
+                <w:color w:val="0D0D0D"/>
+                <w:kern w:val="0"/>
+                <w:szCs w:val="28"/>
+                <w14:ligatures w14:val="none"/>
+              </w:rPr>
+              <w:t>, trạng thái</w:t>
+            </w:r>
+            <w:r>
+              <w:rPr>
+                <w:rFonts w:eastAsia="Times New Roman" w:cs="Times New Roman"/>
+                <w:color w:val="0D0D0D"/>
+                <w:kern w:val="0"/>
+                <w:szCs w:val="28"/>
+                <w14:ligatures w14:val="none"/>
+              </w:rPr>
+              <w:t xml:space="preserve"> sinh viên</w:t>
             </w:r>
           </w:p>
         </w:tc>
@@ -5290,7 +5310,27 @@
                 <w:szCs w:val="28"/>
                 <w14:ligatures w14:val="none"/>
               </w:rPr>
-              <w:t>Xây dựng API lấy danh sách đơn thực tập</w:t>
+              <w:t>Xây dựng API lấy danh sách</w:t>
+            </w:r>
+            <w:r>
+              <w:rPr>
+                <w:rFonts w:eastAsia="Times New Roman" w:cs="Times New Roman"/>
+                <w:color w:val="0D0D0D"/>
+                <w:kern w:val="0"/>
+                <w:szCs w:val="28"/>
+                <w14:ligatures w14:val="none"/>
+              </w:rPr>
+              <w:t>, đăng ký</w:t>
+            </w:r>
+            <w:r>
+              <w:rPr>
+                <w:rFonts w:eastAsia="Times New Roman" w:cs="Times New Roman"/>
+                <w:color w:val="0D0D0D"/>
+                <w:kern w:val="0"/>
+                <w:szCs w:val="28"/>
+                <w14:ligatures w14:val="none"/>
+              </w:rPr>
+              <w:t xml:space="preserve"> đơn thực tập</w:t>
             </w:r>
           </w:p>
         </w:tc>
@@ -5531,10 +5571,10 @@
       </w:tblPr>
       <w:tblGrid>
         <w:gridCol w:w="407"/>
-        <w:gridCol w:w="3228"/>
-        <w:gridCol w:w="1670"/>
-        <w:gridCol w:w="1431"/>
-        <w:gridCol w:w="907"/>
+        <w:gridCol w:w="3738"/>
+        <w:gridCol w:w="1409"/>
+        <w:gridCol w:w="1206"/>
+        <w:gridCol w:w="883"/>
         <w:gridCol w:w="1356"/>
         <w:gridCol w:w="1381"/>
       </w:tblGrid>
@@ -5903,7 +5943,37 @@
                 <w:szCs w:val="28"/>
                 <w14:ligatures w14:val="none"/>
               </w:rPr>
-              <w:t>Hoàn thiện giao diện Thực tập của Sinh viên</w:t>
+              <w:t xml:space="preserve">Hoàn thiện giao diện Thực tập </w:t>
+            </w:r>
+            <w:r>
+              <w:rPr>
+                <w:rFonts w:eastAsia="Times New Roman" w:cs="Times New Roman"/>
+                <w:color w:val="0D0D0D"/>
+                <w:kern w:val="0"/>
+                <w:szCs w:val="28"/>
+                <w14:ligatures w14:val="none"/>
+              </w:rPr>
+              <w:t xml:space="preserve">và tất cả giao diện </w:t>
+            </w:r>
+            <w:r>
+              <w:rPr>
+                <w:rFonts w:eastAsia="Times New Roman" w:cs="Times New Roman"/>
+                <w:color w:val="0D0D0D"/>
+                <w:kern w:val="0"/>
+                <w:szCs w:val="28"/>
+                <w14:ligatures w14:val="none"/>
+              </w:rPr>
+              <w:t>của Sinh viên</w:t>
+            </w:r>
+            <w:r>
+              <w:rPr>
+                <w:rFonts w:eastAsia="Times New Roman" w:cs="Times New Roman"/>
+                <w:color w:val="0D0D0D"/>
+                <w:kern w:val="0"/>
+                <w:szCs w:val="28"/>
+                <w14:ligatures w14:val="none"/>
+              </w:rPr>
+              <w:t xml:space="preserve"> và chức năng cho Sinh viên</w:t>
             </w:r>
           </w:p>
         </w:tc>
@@ -6160,7 +6230,47 @@
                 <w:szCs w:val="28"/>
                 <w14:ligatures w14:val="none"/>
               </w:rPr>
-              <w:t>Hoàn thiện giao diện Thực tập của Giáo viên</w:t>
+              <w:t xml:space="preserve">Hoàn thiện giao diện </w:t>
+            </w:r>
+            <w:r>
+              <w:rPr>
+                <w:rFonts w:eastAsia="Times New Roman" w:cs="Times New Roman"/>
+                <w:color w:val="0D0D0D"/>
+                <w:kern w:val="0"/>
+                <w:szCs w:val="28"/>
+                <w14:ligatures w14:val="none"/>
+              </w:rPr>
+              <w:t>tất cả giao diện</w:t>
+            </w:r>
+            <w:r>
+              <w:rPr>
+                <w:rFonts w:eastAsia="Times New Roman" w:cs="Times New Roman"/>
+                <w:color w:val="0D0D0D"/>
+                <w:kern w:val="0"/>
+                <w:szCs w:val="28"/>
+                <w14:ligatures w14:val="none"/>
+              </w:rPr>
+              <w:t xml:space="preserve"> </w:t>
+            </w:r>
+            <w:r>
+              <w:rPr>
+                <w:rFonts w:eastAsia="Times New Roman" w:cs="Times New Roman"/>
+                <w:color w:val="0D0D0D"/>
+                <w:kern w:val="0"/>
+                <w:szCs w:val="28"/>
+                <w14:ligatures w14:val="none"/>
+              </w:rPr>
+              <w:t>của Giáo viên</w:t>
+            </w:r>
+            <w:r>
+              <w:rPr>
+                <w:rFonts w:eastAsia="Times New Roman" w:cs="Times New Roman"/>
+                <w:color w:val="0D0D0D"/>
+                <w:kern w:val="0"/>
+                <w:szCs w:val="28"/>
+                <w14:ligatures w14:val="none"/>
+              </w:rPr>
+              <w:t xml:space="preserve"> và chức năng cho Giáo viên</w:t>
             </w:r>
           </w:p>
         </w:tc>
@@ -6417,7 +6527,37 @@
                 <w:szCs w:val="28"/>
                 <w14:ligatures w14:val="none"/>
               </w:rPr>
-              <w:t>Tạo giao diện Đợt thực tập và Thêm đợt thực tập</w:t>
+              <w:t>Tạo giao diện</w:t>
+            </w:r>
+            <w:r>
+              <w:rPr>
+                <w:rFonts w:eastAsia="Times New Roman" w:cs="Times New Roman"/>
+                <w:color w:val="0D0D0D"/>
+                <w:kern w:val="0"/>
+                <w:szCs w:val="28"/>
+                <w14:ligatures w14:val="none"/>
+              </w:rPr>
+              <w:t xml:space="preserve"> Tin tức, Sinh viên, Giáo viên,</w:t>
+            </w:r>
+            <w:r>
+              <w:rPr>
+                <w:rFonts w:eastAsia="Times New Roman" w:cs="Times New Roman"/>
+                <w:color w:val="0D0D0D"/>
+                <w:kern w:val="0"/>
+                <w:szCs w:val="28"/>
+                <w14:ligatures w14:val="none"/>
+              </w:rPr>
+              <w:t xml:space="preserve"> Đợt thực tập và Thêm đợt thực tập</w:t>
+            </w:r>
+            <w:r>
+              <w:rPr>
+                <w:rFonts w:eastAsia="Times New Roman" w:cs="Times New Roman"/>
+                <w:color w:val="0D0D0D"/>
+                <w:kern w:val="0"/>
+                <w:szCs w:val="28"/>
+                <w14:ligatures w14:val="none"/>
+              </w:rPr>
+              <w:t xml:space="preserve"> cho Admin</w:t>
             </w:r>
           </w:p>
         </w:tc>
@@ -6489,7 +6629,7 @@
                 <w:szCs w:val="28"/>
                 <w14:ligatures w14:val="none"/>
               </w:rPr>
-              <w:t>3</w:t>
+              <w:t>8</w:t>
             </w:r>
           </w:p>
         </w:tc>
@@ -6674,7 +6814,27 @@
                 <w:szCs w:val="28"/>
                 <w14:ligatures w14:val="none"/>
               </w:rPr>
-              <w:t>Xây dựng API cập nhật trạng thái sinh viên</w:t>
+              <w:t xml:space="preserve">Xây dựng API </w:t>
+            </w:r>
+            <w:r>
+              <w:rPr>
+                <w:rFonts w:eastAsia="Times New Roman" w:cs="Times New Roman"/>
+                <w:color w:val="0D0D0D"/>
+                <w:kern w:val="0"/>
+                <w:szCs w:val="28"/>
+                <w14:ligatures w14:val="none"/>
+              </w:rPr>
+              <w:t xml:space="preserve">thêm, lấy thông tin báo cáo </w:t>
+            </w:r>
+            <w:r>
+              <w:rPr>
+                <w:rFonts w:eastAsia="Times New Roman" w:cs="Times New Roman"/>
+                <w:color w:val="0D0D0D"/>
+                <w:kern w:val="0"/>
+                <w:szCs w:val="28"/>
+                <w14:ligatures w14:val="none"/>
+              </w:rPr>
+              <w:t>sinh viên</w:t>
             </w:r>
           </w:p>
         </w:tc>
@@ -6931,7 +7091,27 @@
                 <w:szCs w:val="28"/>
                 <w14:ligatures w14:val="none"/>
               </w:rPr>
-              <w:t>Xây dựng API thêm, cập nhật thông tin giáo viên</w:t>
+              <w:t>Xây dựng API thêm, cập nhật thông tin</w:t>
+            </w:r>
+            <w:r>
+              <w:rPr>
+                <w:rFonts w:eastAsia="Times New Roman" w:cs="Times New Roman"/>
+                <w:color w:val="0D0D0D"/>
+                <w:kern w:val="0"/>
+                <w:szCs w:val="28"/>
+                <w14:ligatures w14:val="none"/>
+              </w:rPr>
+              <w:t>, xem báo cáo cho</w:t>
+            </w:r>
+            <w:r>
+              <w:rPr>
+                <w:rFonts w:eastAsia="Times New Roman" w:cs="Times New Roman"/>
+                <w:color w:val="0D0D0D"/>
+                <w:kern w:val="0"/>
+                <w:szCs w:val="28"/>
+                <w14:ligatures w14:val="none"/>
+              </w:rPr>
+              <w:t xml:space="preserve"> giáo viên</w:t>
             </w:r>
           </w:p>
         </w:tc>
@@ -7152,6 +7332,7 @@
                 <w:szCs w:val="28"/>
                 <w14:ligatures w14:val="none"/>
               </w:rPr>
+              <w:lastRenderedPageBreak/>
               <w:t>14</w:t>
             </w:r>
           </w:p>
@@ -7190,6 +7371,26 @@
               </w:rPr>
               <w:t>Xây dựng API thêm, cập nhật thông tin đợt thực tập</w:t>
             </w:r>
+            <w:r>
+              <w:rPr>
+                <w:rFonts w:eastAsia="Times New Roman" w:cs="Times New Roman"/>
+                <w:color w:val="0D0D0D"/>
+                <w:kern w:val="0"/>
+                <w:szCs w:val="28"/>
+                <w14:ligatures w14:val="none"/>
+              </w:rPr>
+              <w:t>,</w:t>
+            </w:r>
+            <w:r>
+              <w:rPr>
+                <w:rFonts w:eastAsia="Times New Roman" w:cs="Times New Roman"/>
+                <w:color w:val="0D0D0D"/>
+                <w:kern w:val="0"/>
+                <w:szCs w:val="28"/>
+                <w14:ligatures w14:val="none"/>
+              </w:rPr>
+              <w:t xml:space="preserve"> công việc thực tập cho Admin</w:t>
+            </w:r>
           </w:p>
         </w:tc>
         <w:tc>
@@ -7260,7 +7461,7 @@
                 <w:szCs w:val="28"/>
                 <w14:ligatures w14:val="none"/>
               </w:rPr>
-              <w:t>3</w:t>
+              <w:t>8</w:t>
             </w:r>
           </w:p>
         </w:tc>
@@ -7429,10 +7630,10 @@
       </w:tblPr>
       <w:tblGrid>
         <w:gridCol w:w="407"/>
-        <w:gridCol w:w="3552"/>
-        <w:gridCol w:w="1504"/>
-        <w:gridCol w:w="1288"/>
-        <w:gridCol w:w="892"/>
+        <w:gridCol w:w="3355"/>
+        <w:gridCol w:w="1605"/>
+        <w:gridCol w:w="1375"/>
+        <w:gridCol w:w="901"/>
         <w:gridCol w:w="1356"/>
         <w:gridCol w:w="1381"/>
       </w:tblGrid>
@@ -7478,7 +7679,6 @@
                 <w:szCs w:val="28"/>
                 <w14:ligatures w14:val="none"/>
               </w:rPr>
-              <w:lastRenderedPageBreak/>
               <w:t>ID</w:t>
             </w:r>
           </w:p>
@@ -7802,7 +8002,7 @@
                 <w:szCs w:val="28"/>
                 <w14:ligatures w14:val="none"/>
               </w:rPr>
-              <w:t>Tích hợp Axios để lấy danh sách đợt thực tập và công ty từ back-end</w:t>
+              <w:t>Hoàn thiện chức năng cho Admin</w:t>
             </w:r>
           </w:p>
         </w:tc>
@@ -7874,7 +8074,7 @@
                 <w:szCs w:val="28"/>
                 <w14:ligatures w14:val="none"/>
               </w:rPr>
-              <w:t>3</w:t>
+              <w:t>8</w:t>
             </w:r>
           </w:p>
         </w:tc>
@@ -8079,7 +8279,7 @@
                 <w:szCs w:val="28"/>
                 <w14:ligatures w14:val="none"/>
               </w:rPr>
-              <w:t xml:space="preserve"> thực tập cho Sinh viên và Thêm công ty cho Admin</w:t>
+              <w:t xml:space="preserve"> thực tập và công ty cho Admin</w:t>
             </w:r>
           </w:p>
         </w:tc>
@@ -8788,7 +8988,7 @@
             <w:tcBorders>
               <w:top w:val="single" w:sz="2" w:space="0" w:color="auto"/>
               <w:left w:val="single" w:sz="6" w:space="0" w:color="auto"/>
-              <w:bottom w:val="single" w:sz="6" w:space="0" w:color="auto"/>
+              <w:bottom w:val="single" w:sz="2" w:space="0" w:color="auto"/>
               <w:right w:val="single" w:sz="2" w:space="0" w:color="auto"/>
             </w:tcBorders>
             <w:shd w:val="clear" w:color="auto" w:fill="FFFFFF"/>
@@ -8824,7 +9024,7 @@
             <w:tcBorders>
               <w:top w:val="single" w:sz="2" w:space="0" w:color="auto"/>
               <w:left w:val="single" w:sz="6" w:space="0" w:color="auto"/>
-              <w:bottom w:val="single" w:sz="6" w:space="0" w:color="auto"/>
+              <w:bottom w:val="single" w:sz="2" w:space="0" w:color="auto"/>
               <w:right w:val="single" w:sz="2" w:space="0" w:color="auto"/>
             </w:tcBorders>
             <w:shd w:val="clear" w:color="auto" w:fill="FFFFFF"/>
@@ -8860,7 +9060,7 @@
             <w:tcBorders>
               <w:top w:val="single" w:sz="2" w:space="0" w:color="auto"/>
               <w:left w:val="single" w:sz="6" w:space="0" w:color="auto"/>
-              <w:bottom w:val="single" w:sz="6" w:space="0" w:color="auto"/>
+              <w:bottom w:val="single" w:sz="2" w:space="0" w:color="auto"/>
               <w:right w:val="single" w:sz="2" w:space="0" w:color="auto"/>
             </w:tcBorders>
             <w:shd w:val="clear" w:color="auto" w:fill="FFFFFF"/>
@@ -8896,7 +9096,7 @@
             <w:tcBorders>
               <w:top w:val="single" w:sz="2" w:space="0" w:color="auto"/>
               <w:left w:val="single" w:sz="6" w:space="0" w:color="auto"/>
-              <w:bottom w:val="single" w:sz="6" w:space="0" w:color="auto"/>
+              <w:bottom w:val="single" w:sz="2" w:space="0" w:color="auto"/>
               <w:right w:val="single" w:sz="2" w:space="0" w:color="auto"/>
             </w:tcBorders>
             <w:shd w:val="clear" w:color="auto" w:fill="FFFFFF"/>
@@ -8932,7 +9132,7 @@
             <w:tcBorders>
               <w:top w:val="single" w:sz="2" w:space="0" w:color="auto"/>
               <w:left w:val="single" w:sz="6" w:space="0" w:color="auto"/>
-              <w:bottom w:val="single" w:sz="6" w:space="0" w:color="auto"/>
+              <w:bottom w:val="single" w:sz="2" w:space="0" w:color="auto"/>
               <w:right w:val="single" w:sz="2" w:space="0" w:color="auto"/>
             </w:tcBorders>
             <w:shd w:val="clear" w:color="auto" w:fill="FFFFFF"/>
@@ -8968,7 +9168,7 @@
             <w:tcBorders>
               <w:top w:val="single" w:sz="2" w:space="0" w:color="auto"/>
               <w:left w:val="single" w:sz="6" w:space="0" w:color="auto"/>
-              <w:bottom w:val="single" w:sz="6" w:space="0" w:color="auto"/>
+              <w:bottom w:val="single" w:sz="2" w:space="0" w:color="auto"/>
               <w:right w:val="single" w:sz="2" w:space="0" w:color="auto"/>
             </w:tcBorders>
             <w:shd w:val="clear" w:color="auto" w:fill="FFFFFF"/>
@@ -9004,7 +9204,7 @@
             <w:tcBorders>
               <w:top w:val="single" w:sz="2" w:space="0" w:color="auto"/>
               <w:left w:val="single" w:sz="6" w:space="0" w:color="auto"/>
-              <w:bottom w:val="single" w:sz="6" w:space="0" w:color="auto"/>
+              <w:bottom w:val="single" w:sz="2" w:space="0" w:color="auto"/>
               <w:right w:val="single" w:sz="6" w:space="0" w:color="auto"/>
             </w:tcBorders>
             <w:shd w:val="clear" w:color="auto" w:fill="FFFFFF"/>
@@ -9090,11 +9290,11 @@
         <w:tblLook w:val="04A0" w:firstRow="1" w:lastRow="0" w:firstColumn="1" w:lastColumn="0" w:noHBand="0" w:noVBand="1"/>
       </w:tblPr>
       <w:tblGrid>
-        <w:gridCol w:w="407"/>
-        <w:gridCol w:w="3390"/>
-        <w:gridCol w:w="1587"/>
-        <w:gridCol w:w="1360"/>
-        <w:gridCol w:w="899"/>
+        <w:gridCol w:w="408"/>
+        <w:gridCol w:w="3470"/>
+        <w:gridCol w:w="1546"/>
+        <w:gridCol w:w="1324"/>
+        <w:gridCol w:w="895"/>
         <w:gridCol w:w="1356"/>
         <w:gridCol w:w="1381"/>
       </w:tblGrid>
@@ -9499,7 +9699,7 @@
                 <w:szCs w:val="28"/>
                 <w14:ligatures w14:val="none"/>
               </w:rPr>
-              <w:t>Nguyễn Hoàng Nhựt</w:t>
+              <w:t>Lâm Huệ Trung</w:t>
             </w:r>
           </w:p>
         </w:tc>
@@ -10017,7 +10217,37 @@
                 <w:szCs w:val="28"/>
                 <w14:ligatures w14:val="none"/>
               </w:rPr>
-              <w:t>Hoàn thiện chức năng tìm kiếm cho Giáo viên và Sinh viên</w:t>
+              <w:t xml:space="preserve">Hoàn thiện chức năng </w:t>
+            </w:r>
+            <w:r>
+              <w:rPr>
+                <w:rFonts w:eastAsia="Times New Roman" w:cs="Times New Roman"/>
+                <w:color w:val="0D0D0D"/>
+                <w:kern w:val="0"/>
+                <w:szCs w:val="28"/>
+                <w14:ligatures w14:val="none"/>
+              </w:rPr>
+              <w:t xml:space="preserve">còn thiếu </w:t>
+            </w:r>
+            <w:r>
+              <w:rPr>
+                <w:rFonts w:eastAsia="Times New Roman" w:cs="Times New Roman"/>
+                <w:color w:val="0D0D0D"/>
+                <w:kern w:val="0"/>
+                <w:szCs w:val="28"/>
+                <w14:ligatures w14:val="none"/>
+              </w:rPr>
+              <w:t>cho Giáo viên Sinh viên</w:t>
+            </w:r>
+            <w:r>
+              <w:rPr>
+                <w:rFonts w:eastAsia="Times New Roman" w:cs="Times New Roman"/>
+                <w:color w:val="0D0D0D"/>
+                <w:kern w:val="0"/>
+                <w:szCs w:val="28"/>
+                <w14:ligatures w14:val="none"/>
+              </w:rPr>
+              <w:t>, Admin</w:t>
             </w:r>
           </w:p>
         </w:tc>
@@ -10089,7 +10319,7 @@
                 <w:szCs w:val="28"/>
                 <w14:ligatures w14:val="none"/>
               </w:rPr>
-              <w:t>3</w:t>
+              <w:t>5</w:t>
             </w:r>
           </w:p>
         </w:tc>
@@ -10535,6 +10765,7 @@
                 <w:szCs w:val="28"/>
                 <w14:ligatures w14:val="none"/>
               </w:rPr>
+              <w:lastRenderedPageBreak/>
               <w:t>24</w:t>
             </w:r>
           </w:p>
@@ -10572,283 +10803,6 @@
                 <w14:ligatures w14:val="none"/>
               </w:rPr>
               <w:t>Tối ưu hóa hiệu suất của các API</w:t>
-            </w:r>
-          </w:p>
-        </w:tc>
-        <w:tc>
-          <w:tcPr>
-            <w:tcW w:w="0" w:type="auto"/>
-            <w:tcBorders>
-              <w:top w:val="single" w:sz="2" w:space="0" w:color="auto"/>
-              <w:left w:val="single" w:sz="6" w:space="0" w:color="auto"/>
-              <w:bottom w:val="single" w:sz="6" w:space="0" w:color="auto"/>
-              <w:right w:val="single" w:sz="2" w:space="0" w:color="auto"/>
-            </w:tcBorders>
-            <w:shd w:val="clear" w:color="auto" w:fill="FFFFFF"/>
-            <w:vAlign w:val="bottom"/>
-            <w:hideMark/>
-          </w:tcPr>
-          <w:p>
-            <w:pPr>
-              <w:spacing w:after="0" w:line="240" w:lineRule="auto"/>
-              <w:rPr>
-                <w:rFonts w:eastAsia="Times New Roman" w:cs="Times New Roman"/>
-                <w:color w:val="0D0D0D"/>
-                <w:kern w:val="0"/>
-                <w:szCs w:val="28"/>
-                <w14:ligatures w14:val="none"/>
-              </w:rPr>
-            </w:pPr>
-            <w:r>
-              <w:rPr>
-                <w:rFonts w:eastAsia="Times New Roman" w:cs="Times New Roman"/>
-                <w:color w:val="0D0D0D"/>
-                <w:kern w:val="0"/>
-                <w:szCs w:val="28"/>
-                <w14:ligatures w14:val="none"/>
-              </w:rPr>
-              <w:t>Lâm Huệ Trung</w:t>
-            </w:r>
-          </w:p>
-        </w:tc>
-        <w:tc>
-          <w:tcPr>
-            <w:tcW w:w="0" w:type="auto"/>
-            <w:tcBorders>
-              <w:top w:val="single" w:sz="2" w:space="0" w:color="auto"/>
-              <w:left w:val="single" w:sz="6" w:space="0" w:color="auto"/>
-              <w:bottom w:val="single" w:sz="6" w:space="0" w:color="auto"/>
-              <w:right w:val="single" w:sz="2" w:space="0" w:color="auto"/>
-            </w:tcBorders>
-            <w:shd w:val="clear" w:color="auto" w:fill="FFFFFF"/>
-            <w:vAlign w:val="bottom"/>
-            <w:hideMark/>
-          </w:tcPr>
-          <w:p>
-            <w:pPr>
-              <w:spacing w:after="0" w:line="240" w:lineRule="auto"/>
-              <w:rPr>
-                <w:rFonts w:eastAsia="Times New Roman" w:cs="Times New Roman"/>
-                <w:color w:val="0D0D0D"/>
-                <w:kern w:val="0"/>
-                <w:szCs w:val="28"/>
-                <w14:ligatures w14:val="none"/>
-              </w:rPr>
-            </w:pPr>
-            <w:r>
-              <w:rPr>
-                <w:rFonts w:eastAsia="Times New Roman" w:cs="Times New Roman"/>
-                <w:color w:val="0D0D0D"/>
-                <w:kern w:val="0"/>
-                <w:szCs w:val="28"/>
-                <w14:ligatures w14:val="none"/>
-              </w:rPr>
-              <w:t>5</w:t>
-            </w:r>
-          </w:p>
-        </w:tc>
-        <w:tc>
-          <w:tcPr>
-            <w:tcW w:w="0" w:type="auto"/>
-            <w:tcBorders>
-              <w:top w:val="single" w:sz="2" w:space="0" w:color="auto"/>
-              <w:left w:val="single" w:sz="6" w:space="0" w:color="auto"/>
-              <w:bottom w:val="single" w:sz="6" w:space="0" w:color="auto"/>
-              <w:right w:val="single" w:sz="2" w:space="0" w:color="auto"/>
-            </w:tcBorders>
-            <w:shd w:val="clear" w:color="auto" w:fill="FFFFFF"/>
-            <w:vAlign w:val="bottom"/>
-            <w:hideMark/>
-          </w:tcPr>
-          <w:p>
-            <w:pPr>
-              <w:spacing w:after="0" w:line="240" w:lineRule="auto"/>
-              <w:rPr>
-                <w:rFonts w:eastAsia="Times New Roman" w:cs="Times New Roman"/>
-                <w:color w:val="0D0D0D"/>
-                <w:kern w:val="0"/>
-                <w:szCs w:val="28"/>
-                <w14:ligatures w14:val="none"/>
-              </w:rPr>
-            </w:pPr>
-            <w:r>
-              <w:rPr>
-                <w:rFonts w:eastAsia="Times New Roman" w:cs="Times New Roman"/>
-                <w:color w:val="0D0D0D"/>
-                <w:kern w:val="0"/>
-                <w:szCs w:val="28"/>
-                <w14:ligatures w14:val="none"/>
-              </w:rPr>
-              <w:t>Sprint 4</w:t>
-            </w:r>
-          </w:p>
-        </w:tc>
-        <w:tc>
-          <w:tcPr>
-            <w:tcW w:w="0" w:type="auto"/>
-            <w:tcBorders>
-              <w:top w:val="single" w:sz="2" w:space="0" w:color="auto"/>
-              <w:left w:val="single" w:sz="6" w:space="0" w:color="auto"/>
-              <w:bottom w:val="single" w:sz="6" w:space="0" w:color="auto"/>
-              <w:right w:val="single" w:sz="2" w:space="0" w:color="auto"/>
-            </w:tcBorders>
-            <w:shd w:val="clear" w:color="auto" w:fill="FFFFFF"/>
-            <w:vAlign w:val="bottom"/>
-            <w:hideMark/>
-          </w:tcPr>
-          <w:p>
-            <w:pPr>
-              <w:spacing w:after="0" w:line="240" w:lineRule="auto"/>
-              <w:rPr>
-                <w:rFonts w:eastAsia="Times New Roman" w:cs="Times New Roman"/>
-                <w:color w:val="0D0D0D"/>
-                <w:kern w:val="0"/>
-                <w:szCs w:val="28"/>
-                <w14:ligatures w14:val="none"/>
-              </w:rPr>
-            </w:pPr>
-            <w:r>
-              <w:rPr>
-                <w:rFonts w:eastAsia="Times New Roman" w:cs="Times New Roman"/>
-                <w:color w:val="0D0D0D"/>
-                <w:kern w:val="0"/>
-                <w:szCs w:val="28"/>
-                <w14:ligatures w14:val="none"/>
-              </w:rPr>
-              <w:t>16/05/2024</w:t>
-            </w:r>
-          </w:p>
-        </w:tc>
-        <w:tc>
-          <w:tcPr>
-            <w:tcW w:w="0" w:type="auto"/>
-            <w:tcBorders>
-              <w:top w:val="single" w:sz="2" w:space="0" w:color="auto"/>
-              <w:left w:val="single" w:sz="6" w:space="0" w:color="auto"/>
-              <w:bottom w:val="single" w:sz="6" w:space="0" w:color="auto"/>
-              <w:right w:val="single" w:sz="6" w:space="0" w:color="auto"/>
-            </w:tcBorders>
-            <w:shd w:val="clear" w:color="auto" w:fill="FFFFFF"/>
-            <w:vAlign w:val="bottom"/>
-            <w:hideMark/>
-          </w:tcPr>
-          <w:p>
-            <w:pPr>
-              <w:spacing w:after="0" w:line="240" w:lineRule="auto"/>
-              <w:rPr>
-                <w:rFonts w:eastAsia="Times New Roman" w:cs="Times New Roman"/>
-                <w:color w:val="0D0D0D"/>
-                <w:kern w:val="0"/>
-                <w:szCs w:val="28"/>
-                <w14:ligatures w14:val="none"/>
-              </w:rPr>
-            </w:pPr>
-            <w:r>
-              <w:rPr>
-                <w:rFonts w:eastAsia="Times New Roman" w:cs="Times New Roman"/>
-                <w:color w:val="0D0D0D"/>
-                <w:kern w:val="0"/>
-                <w:szCs w:val="28"/>
-                <w14:ligatures w14:val="none"/>
-              </w:rPr>
-              <w:t>2</w:t>
-            </w:r>
-            <w:r>
-              <w:rPr>
-                <w:rFonts w:eastAsia="Times New Roman" w:cs="Times New Roman"/>
-                <w:color w:val="0D0D0D"/>
-                <w:kern w:val="0"/>
-                <w:szCs w:val="28"/>
-                <w14:ligatures w14:val="none"/>
-              </w:rPr>
-              <w:t>2</w:t>
-            </w:r>
-            <w:r>
-              <w:rPr>
-                <w:rFonts w:eastAsia="Times New Roman" w:cs="Times New Roman"/>
-                <w:color w:val="0D0D0D"/>
-                <w:kern w:val="0"/>
-                <w:szCs w:val="28"/>
-                <w14:ligatures w14:val="none"/>
-              </w:rPr>
-              <w:t>/05/2024</w:t>
-            </w:r>
-          </w:p>
-        </w:tc>
-      </w:tr>
-      <w:tr>
-        <w:trPr>
-          <w:tblCellSpacing w:w="15" w:type="dxa"/>
-        </w:trPr>
-        <w:tc>
-          <w:tcPr>
-            <w:tcW w:w="0" w:type="auto"/>
-            <w:tcBorders>
-              <w:top w:val="single" w:sz="2" w:space="0" w:color="auto"/>
-              <w:left w:val="single" w:sz="6" w:space="0" w:color="auto"/>
-              <w:bottom w:val="single" w:sz="6" w:space="0" w:color="auto"/>
-              <w:right w:val="single" w:sz="2" w:space="0" w:color="auto"/>
-            </w:tcBorders>
-            <w:shd w:val="clear" w:color="auto" w:fill="FFFFFF"/>
-            <w:vAlign w:val="bottom"/>
-            <w:hideMark/>
-          </w:tcPr>
-          <w:p>
-            <w:pPr>
-              <w:spacing w:after="0" w:line="240" w:lineRule="auto"/>
-              <w:rPr>
-                <w:rFonts w:eastAsia="Times New Roman" w:cs="Times New Roman"/>
-                <w:color w:val="0D0D0D"/>
-                <w:kern w:val="0"/>
-                <w:szCs w:val="28"/>
-                <w14:ligatures w14:val="none"/>
-              </w:rPr>
-            </w:pPr>
-            <w:r>
-              <w:rPr>
-                <w:rFonts w:eastAsia="Times New Roman" w:cs="Times New Roman"/>
-                <w:color w:val="0D0D0D"/>
-                <w:kern w:val="0"/>
-                <w:szCs w:val="28"/>
-                <w14:ligatures w14:val="none"/>
-              </w:rPr>
-              <w:t>25</w:t>
-            </w:r>
-          </w:p>
-        </w:tc>
-        <w:tc>
-          <w:tcPr>
-            <w:tcW w:w="0" w:type="auto"/>
-            <w:tcBorders>
-              <w:top w:val="single" w:sz="2" w:space="0" w:color="auto"/>
-              <w:left w:val="single" w:sz="6" w:space="0" w:color="auto"/>
-              <w:bottom w:val="single" w:sz="6" w:space="0" w:color="auto"/>
-              <w:right w:val="single" w:sz="2" w:space="0" w:color="auto"/>
-            </w:tcBorders>
-            <w:shd w:val="clear" w:color="auto" w:fill="FFFFFF"/>
-            <w:vAlign w:val="bottom"/>
-            <w:hideMark/>
-          </w:tcPr>
-          <w:p>
-            <w:pPr>
-              <w:spacing w:after="0" w:line="240" w:lineRule="auto"/>
-              <w:rPr>
-                <w:rFonts w:eastAsia="Times New Roman" w:cs="Times New Roman"/>
-                <w:color w:val="0D0D0D"/>
-                <w:kern w:val="0"/>
-                <w:szCs w:val="28"/>
-                <w14:ligatures w14:val="none"/>
-              </w:rPr>
-            </w:pPr>
-            <w:r>
-              <w:rPr>
-                <w:rFonts w:eastAsia="Times New Roman" w:cs="Times New Roman"/>
-                <w:color w:val="0D0D0D"/>
-                <w:kern w:val="0"/>
-                <w:szCs w:val="28"/>
-                <w14:ligatures w14:val="none"/>
-              </w:rPr>
-              <w:t>Phát triển chức năng import công việc từ file Excel</w:t>
             </w:r>
           </w:p>
         </w:tc>

</xml_diff>